<commit_message>
python 18-09-2023 part 2
</commit_message>
<xml_diff>
--- a/Python Programming/Session 18-09-2023/33_Karan_Lab_7.docx
+++ b/Python Programming/Session 18-09-2023/33_Karan_Lab_7.docx
@@ -2775,6 +2775,300 @@
                 <w:color w:val="000000"/>
               </w:rPr>
             </w:pPr>
+            <w:r>
+              <w:rPr>
+                <w:rFonts w:ascii="Times New Roman" w:eastAsia="Times New Roman" w:hAnsi="Times New Roman" w:cs="Times New Roman"/>
+                <w:color w:val="000000"/>
+              </w:rPr>
+              <w:t xml:space="preserve">number = </w:t>
+            </w:r>
+            <w:proofErr w:type="gramStart"/>
+            <w:r>
+              <w:rPr>
+                <w:rFonts w:ascii="Times New Roman" w:eastAsia="Times New Roman" w:hAnsi="Times New Roman" w:cs="Times New Roman"/>
+                <w:color w:val="000000"/>
+              </w:rPr>
+              <w:t>list(</w:t>
+            </w:r>
+            <w:proofErr w:type="gramEnd"/>
+            <w:r>
+              <w:rPr>
+                <w:rFonts w:ascii="Times New Roman" w:eastAsia="Times New Roman" w:hAnsi="Times New Roman" w:cs="Times New Roman"/>
+                <w:color w:val="000000"/>
+              </w:rPr>
+              <w:t>map(</w:t>
+            </w:r>
+            <w:proofErr w:type="spellStart"/>
+            <w:r>
+              <w:rPr>
+                <w:rFonts w:ascii="Times New Roman" w:eastAsia="Times New Roman" w:hAnsi="Times New Roman" w:cs="Times New Roman"/>
+                <w:color w:val="000000"/>
+              </w:rPr>
+              <w:t>int,input</w:t>
+            </w:r>
+            <w:proofErr w:type="spellEnd"/>
+            <w:r>
+              <w:rPr>
+                <w:rFonts w:ascii="Times New Roman" w:eastAsia="Times New Roman" w:hAnsi="Times New Roman" w:cs="Times New Roman"/>
+                <w:color w:val="000000"/>
+              </w:rPr>
+              <w:t>("Enter number for list :").split(" ")))</w:t>
+            </w:r>
+          </w:p>
+          <w:p>
+            <w:pPr>
+              <w:pBdr>
+                <w:top w:val="nil"/>
+                <w:left w:val="nil"/>
+                <w:bottom w:val="nil"/>
+                <w:right w:val="nil"/>
+                <w:between w:val="nil"/>
+              </w:pBdr>
+              <w:rPr>
+                <w:rFonts w:ascii="Times New Roman" w:eastAsia="Times New Roman" w:hAnsi="Times New Roman" w:cs="Times New Roman"/>
+                <w:color w:val="000000"/>
+              </w:rPr>
+            </w:pPr>
+            <w:r>
+              <w:rPr>
+                <w:rFonts w:ascii="Times New Roman" w:eastAsia="Times New Roman" w:hAnsi="Times New Roman" w:cs="Times New Roman"/>
+                <w:color w:val="000000"/>
+              </w:rPr>
+              <w:t>limit = 100</w:t>
+            </w:r>
+          </w:p>
+          <w:p>
+            <w:pPr>
+              <w:pBdr>
+                <w:top w:val="nil"/>
+                <w:left w:val="nil"/>
+                <w:bottom w:val="nil"/>
+                <w:right w:val="nil"/>
+                <w:between w:val="nil"/>
+              </w:pBdr>
+              <w:rPr>
+                <w:rFonts w:ascii="Times New Roman" w:eastAsia="Times New Roman" w:hAnsi="Times New Roman" w:cs="Times New Roman"/>
+                <w:color w:val="000000"/>
+              </w:rPr>
+            </w:pPr>
+            <w:r>
+              <w:rPr>
+                <w:rFonts w:ascii="Times New Roman" w:eastAsia="Times New Roman" w:hAnsi="Times New Roman" w:cs="Times New Roman"/>
+                <w:color w:val="000000"/>
+              </w:rPr>
+              <w:t>total = 0</w:t>
+            </w:r>
+          </w:p>
+          <w:p>
+            <w:pPr>
+              <w:pBdr>
+                <w:top w:val="nil"/>
+                <w:left w:val="nil"/>
+                <w:bottom w:val="nil"/>
+                <w:right w:val="nil"/>
+                <w:between w:val="nil"/>
+              </w:pBdr>
+              <w:rPr>
+                <w:rFonts w:ascii="Times New Roman" w:eastAsia="Times New Roman" w:hAnsi="Times New Roman" w:cs="Times New Roman"/>
+                <w:color w:val="000000"/>
+              </w:rPr>
+            </w:pPr>
+            <w:r>
+              <w:rPr>
+                <w:rFonts w:ascii="Times New Roman" w:eastAsia="Times New Roman" w:hAnsi="Times New Roman" w:cs="Times New Roman"/>
+                <w:color w:val="000000"/>
+              </w:rPr>
+              <w:t>for x in number:</w:t>
+            </w:r>
+          </w:p>
+          <w:p>
+            <w:pPr>
+              <w:pBdr>
+                <w:top w:val="nil"/>
+                <w:left w:val="nil"/>
+                <w:bottom w:val="nil"/>
+                <w:right w:val="nil"/>
+                <w:between w:val="nil"/>
+              </w:pBdr>
+              <w:rPr>
+                <w:rFonts w:ascii="Times New Roman" w:eastAsia="Times New Roman" w:hAnsi="Times New Roman" w:cs="Times New Roman"/>
+                <w:color w:val="000000"/>
+              </w:rPr>
+            </w:pPr>
+            <w:r>
+              <w:rPr>
+                <w:rFonts w:ascii="Times New Roman" w:eastAsia="Times New Roman" w:hAnsi="Times New Roman" w:cs="Times New Roman"/>
+                <w:color w:val="000000"/>
+              </w:rPr>
+              <w:t xml:space="preserve">    if total &gt; limit:</w:t>
+            </w:r>
+          </w:p>
+          <w:p>
+            <w:pPr>
+              <w:pBdr>
+                <w:top w:val="nil"/>
+                <w:left w:val="nil"/>
+                <w:bottom w:val="nil"/>
+                <w:right w:val="nil"/>
+                <w:between w:val="nil"/>
+              </w:pBdr>
+              <w:rPr>
+                <w:rFonts w:ascii="Times New Roman" w:eastAsia="Times New Roman" w:hAnsi="Times New Roman" w:cs="Times New Roman"/>
+                <w:color w:val="000000"/>
+              </w:rPr>
+            </w:pPr>
+            <w:r>
+              <w:rPr>
+                <w:rFonts w:ascii="Times New Roman" w:eastAsia="Times New Roman" w:hAnsi="Times New Roman" w:cs="Times New Roman"/>
+                <w:color w:val="000000"/>
+              </w:rPr>
+              <w:t xml:space="preserve">        break</w:t>
+            </w:r>
+          </w:p>
+          <w:p>
+            <w:pPr>
+              <w:pBdr>
+                <w:top w:val="nil"/>
+                <w:left w:val="nil"/>
+                <w:bottom w:val="nil"/>
+                <w:right w:val="nil"/>
+                <w:between w:val="nil"/>
+              </w:pBdr>
+              <w:rPr>
+                <w:rFonts w:ascii="Times New Roman" w:eastAsia="Times New Roman" w:hAnsi="Times New Roman" w:cs="Times New Roman"/>
+                <w:color w:val="000000"/>
+              </w:rPr>
+            </w:pPr>
+            <w:r>
+              <w:rPr>
+                <w:rFonts w:ascii="Times New Roman" w:eastAsia="Times New Roman" w:hAnsi="Times New Roman" w:cs="Times New Roman"/>
+                <w:color w:val="000000"/>
+              </w:rPr>
+              <w:t xml:space="preserve">    </w:t>
+            </w:r>
+            <w:proofErr w:type="spellStart"/>
+            <w:r>
+              <w:rPr>
+                <w:rFonts w:ascii="Times New Roman" w:eastAsia="Times New Roman" w:hAnsi="Times New Roman" w:cs="Times New Roman"/>
+                <w:color w:val="000000"/>
+              </w:rPr>
+              <w:t>newTotal</w:t>
+            </w:r>
+            <w:proofErr w:type="spellEnd"/>
+            <w:r>
+              <w:rPr>
+                <w:rFonts w:ascii="Times New Roman" w:eastAsia="Times New Roman" w:hAnsi="Times New Roman" w:cs="Times New Roman"/>
+                <w:color w:val="000000"/>
+              </w:rPr>
+              <w:t xml:space="preserve"> = total + x</w:t>
+            </w:r>
+          </w:p>
+          <w:p>
+            <w:pPr>
+              <w:pBdr>
+                <w:top w:val="nil"/>
+                <w:left w:val="nil"/>
+                <w:bottom w:val="nil"/>
+                <w:right w:val="nil"/>
+                <w:between w:val="nil"/>
+              </w:pBdr>
+              <w:rPr>
+                <w:rFonts w:ascii="Times New Roman" w:eastAsia="Times New Roman" w:hAnsi="Times New Roman" w:cs="Times New Roman"/>
+                <w:color w:val="000000"/>
+              </w:rPr>
+            </w:pPr>
+            <w:r>
+              <w:rPr>
+                <w:rFonts w:ascii="Times New Roman" w:eastAsia="Times New Roman" w:hAnsi="Times New Roman" w:cs="Times New Roman"/>
+                <w:color w:val="000000"/>
+              </w:rPr>
+              <w:t xml:space="preserve">    if </w:t>
+            </w:r>
+            <w:proofErr w:type="spellStart"/>
+            <w:r>
+              <w:rPr>
+                <w:rFonts w:ascii="Times New Roman" w:eastAsia="Times New Roman" w:hAnsi="Times New Roman" w:cs="Times New Roman"/>
+                <w:color w:val="000000"/>
+              </w:rPr>
+              <w:t>newTotal</w:t>
+            </w:r>
+            <w:proofErr w:type="spellEnd"/>
+            <w:r>
+              <w:rPr>
+                <w:rFonts w:ascii="Times New Roman" w:eastAsia="Times New Roman" w:hAnsi="Times New Roman" w:cs="Times New Roman"/>
+                <w:color w:val="000000"/>
+              </w:rPr>
+              <w:t xml:space="preserve"> &lt; 100:</w:t>
+            </w:r>
+          </w:p>
+          <w:p>
+            <w:pPr>
+              <w:pBdr>
+                <w:top w:val="nil"/>
+                <w:left w:val="nil"/>
+                <w:bottom w:val="nil"/>
+                <w:right w:val="nil"/>
+                <w:between w:val="nil"/>
+              </w:pBdr>
+              <w:rPr>
+                <w:rFonts w:ascii="Times New Roman" w:eastAsia="Times New Roman" w:hAnsi="Times New Roman" w:cs="Times New Roman"/>
+                <w:color w:val="000000"/>
+              </w:rPr>
+            </w:pPr>
+            <w:r>
+              <w:rPr>
+                <w:rFonts w:ascii="Times New Roman" w:eastAsia="Times New Roman" w:hAnsi="Times New Roman" w:cs="Times New Roman"/>
+                <w:color w:val="000000"/>
+              </w:rPr>
+              <w:lastRenderedPageBreak/>
+              <w:t xml:space="preserve">       total = </w:t>
+            </w:r>
+            <w:proofErr w:type="spellStart"/>
+            <w:r>
+              <w:rPr>
+                <w:rFonts w:ascii="Times New Roman" w:eastAsia="Times New Roman" w:hAnsi="Times New Roman" w:cs="Times New Roman"/>
+                <w:color w:val="000000"/>
+              </w:rPr>
+              <w:t>newTotal</w:t>
+            </w:r>
+            <w:proofErr w:type="spellEnd"/>
+          </w:p>
+          <w:p>
+            <w:pPr>
+              <w:pBdr>
+                <w:top w:val="nil"/>
+                <w:left w:val="nil"/>
+                <w:bottom w:val="nil"/>
+                <w:right w:val="nil"/>
+                <w:between w:val="nil"/>
+              </w:pBdr>
+              <w:rPr>
+                <w:rFonts w:ascii="Times New Roman" w:eastAsia="Times New Roman" w:hAnsi="Times New Roman" w:cs="Times New Roman"/>
+                <w:color w:val="000000"/>
+              </w:rPr>
+            </w:pPr>
+            <w:r>
+              <w:rPr>
+                <w:rFonts w:ascii="Times New Roman" w:eastAsia="Times New Roman" w:hAnsi="Times New Roman" w:cs="Times New Roman"/>
+                <w:color w:val="000000"/>
+              </w:rPr>
+              <w:t>print(total)</w:t>
+            </w:r>
+          </w:p>
+          <w:p>
+            <w:pPr>
+              <w:pBdr>
+                <w:top w:val="nil"/>
+                <w:left w:val="nil"/>
+                <w:bottom w:val="nil"/>
+                <w:right w:val="nil"/>
+                <w:between w:val="nil"/>
+              </w:pBdr>
+              <w:rPr>
+                <w:rFonts w:ascii="Times New Roman" w:eastAsia="Times New Roman" w:hAnsi="Times New Roman" w:cs="Times New Roman"/>
+                <w:color w:val="000000"/>
+              </w:rPr>
+            </w:pPr>
           </w:p>
           <w:p>
             <w:pPr>
@@ -2988,7 +3282,6 @@
                 <w:rFonts w:ascii="Times New Roman" w:eastAsia="Times New Roman" w:hAnsi="Times New Roman" w:cs="Times New Roman"/>
                 <w:color w:val="000000"/>
               </w:rPr>
-              <w:lastRenderedPageBreak/>
               <w:t xml:space="preserve">    else:</w:t>
             </w:r>
           </w:p>

</xml_diff>